<commit_message>
Agregadas figuras con parametros
+ Ahora puedes dibujar figuras del tamaño justo ingresado
+ Circulo, triangulo y cuadrado
* Solo permite 1 parametro de medida
</commit_message>
<xml_diff>
--- a/Documentacion/Investigacion_Dibujar con medidas.docx
+++ b/Documentacion/Investigacion_Dibujar con medidas.docx
@@ -15,10 +15,13 @@
       <w:r>
         <w:t>Reconoce el parámetro que determina el tamaño de la figura</w:t>
       </w:r>
-      <w:bookmarkStart w:id="0" w:name="_GoBack"/>
-      <w:bookmarkEnd w:id="0"/>
     </w:p>
     <w:p>
+      <w:pPr>
+        <w:rPr>
+          <w:rStyle w:val="Hipervnculo"/>
+        </w:rPr>
+      </w:pPr>
       <w:hyperlink r:id="rId4" w:history="1">
         <w:r>
           <w:rPr>
@@ -28,7 +31,83 @@
         </w:r>
       </w:hyperlink>
     </w:p>
-    <w:p/>
+    <w:p>
+      <w:pPr>
+        <w:rPr>
+          <w:rStyle w:val="Hipervnculo"/>
+        </w:rPr>
+      </w:pPr>
+    </w:p>
+    <w:p>
+      <w:pPr>
+        <w:rPr>
+          <w:b/>
+          <w:bCs/>
+        </w:rPr>
+      </w:pPr>
+      <w:r>
+        <w:t xml:space="preserve">El código para entender </w:t>
+      </w:r>
+      <w:proofErr w:type="spellStart"/>
+      <w:r>
+        <w:t>como</w:t>
+      </w:r>
+      <w:proofErr w:type="spellEnd"/>
+      <w:r>
+        <w:t xml:space="preserve"> funciona nuestra aplicación y la relación entre </w:t>
+      </w:r>
+      <w:proofErr w:type="spellStart"/>
+      <w:r>
+        <w:t>startPos</w:t>
+      </w:r>
+      <w:proofErr w:type="spellEnd"/>
+      <w:r>
+        <w:t xml:space="preserve"> y </w:t>
+      </w:r>
+      <w:proofErr w:type="spellStart"/>
+      <w:r>
+        <w:t>current</w:t>
+      </w:r>
+      <w:proofErr w:type="spellEnd"/>
+      <w:r>
+        <w:t xml:space="preserve"> </w:t>
+      </w:r>
+      <w:proofErr w:type="spellStart"/>
+      <w:r>
+        <w:t>pos</w:t>
+      </w:r>
+      <w:proofErr w:type="spellEnd"/>
+      <w:r>
+        <w:t xml:space="preserve"> </w:t>
+      </w:r>
+      <w:proofErr w:type="spellStart"/>
+      <w:r>
+        <w:t>esta</w:t>
+      </w:r>
+      <w:proofErr w:type="spellEnd"/>
+      <w:r>
+        <w:t xml:space="preserve"> en la función </w:t>
+      </w:r>
+      <w:r>
+        <w:rPr>
+          <w:b/>
+          <w:bCs/>
+        </w:rPr>
+        <w:t>Paint.class.js</w:t>
+      </w:r>
+    </w:p>
+    <w:p>
+      <w:pPr>
+        <w:rPr>
+          <w:b/>
+          <w:bCs/>
+        </w:rPr>
+      </w:pPr>
+    </w:p>
+    <w:p>
+      <w:bookmarkStart w:id="0" w:name="_GoBack"/>
+      <w:bookmarkEnd w:id="0"/>
+    </w:p>
     <w:sectPr>
       <w:pgSz w:w="12240" w:h="15840"/>
       <w:pgMar w:top="1417" w:right="1701" w:bottom="1417" w:left="1701" w:header="708" w:footer="708" w:gutter="0"/>

</xml_diff>